<commit_message>
Entrega final del TP
</commit_message>
<xml_diff>
--- a/TP/TP4/Big_Data_TP4_Grupo28.docx
+++ b/TP/TP4/Big_Data_TP4_Grupo28.docx
@@ -47,33 +47,7 @@
           <w:u w:val="single"/>
           <w:lang w:val="es-US"/>
         </w:rPr>
-        <w:t xml:space="preserve">Trabajo Práctico </w:t>
-      </w:r>
-      <w:proofErr w:type="spellStart"/>
-      <w:r>
-        <w:rPr>
-          <w:rFonts w:eastAsia="Century Schoolbook"/>
-          <w:b/>
-          <w:smallCaps/>
-          <w:sz w:val="40"/>
-          <w:szCs w:val="40"/>
-          <w:u w:val="single"/>
-          <w:lang w:val="es-US"/>
-        </w:rPr>
-        <w:t>N°</w:t>
-      </w:r>
-      <w:proofErr w:type="spellEnd"/>
-      <w:r>
-        <w:rPr>
-          <w:rFonts w:eastAsia="Century Schoolbook"/>
-          <w:b/>
-          <w:smallCaps/>
-          <w:sz w:val="40"/>
-          <w:szCs w:val="40"/>
-          <w:u w:val="single"/>
-          <w:lang w:val="es-US"/>
-        </w:rPr>
-        <w:t xml:space="preserve"> </w:t>
+        <w:t xml:space="preserve">Trabajo Práctico N° </w:t>
       </w:r>
       <w:r>
         <w:rPr>
@@ -1714,45 +1688,23 @@
           <w:szCs w:val="28"/>
           <w:lang w:val="es-ES"/>
         </w:rPr>
-        <w:t xml:space="preserve">Las variables están bien balanceadas entre </w:t>
+        <w:t>Las variables están bien balanceadas entre train y test, con diferencias mínimas en las medias.</w:t>
       </w:r>
-      <w:proofErr w:type="spellStart"/>
       <w:r>
         <w:rPr>
           <w:sz w:val="28"/>
           <w:szCs w:val="28"/>
           <w:lang w:val="es-ES"/>
         </w:rPr>
-        <w:t>train</w:t>
+        <w:t xml:space="preserve"> </w:t>
       </w:r>
-      <w:proofErr w:type="spellEnd"/>
       <w:r>
         <w:rPr>
           <w:sz w:val="28"/>
           <w:szCs w:val="28"/>
           <w:lang w:val="es-ES"/>
         </w:rPr>
-        <w:t xml:space="preserve"> y test, con diferencias mínimas en las </w:t>
-      </w:r>
-      <w:proofErr w:type="spellStart"/>
-      <w:proofErr w:type="gramStart"/>
-      <w:r>
-        <w:rPr>
-          <w:sz w:val="28"/>
-          <w:szCs w:val="28"/>
-          <w:lang w:val="es-ES"/>
-        </w:rPr>
-        <w:t>medias.Solo</w:t>
-      </w:r>
-      <w:proofErr w:type="spellEnd"/>
-      <w:proofErr w:type="gramEnd"/>
-      <w:r>
-        <w:rPr>
-          <w:sz w:val="28"/>
-          <w:szCs w:val="28"/>
-          <w:lang w:val="es-ES"/>
-        </w:rPr>
-        <w:t xml:space="preserve"> el IPCF muestra una brecha mayor, pero no compromete la comparabilidad general de los conjuntos.</w:t>
+        <w:t>Solo el IPCF muestra una brecha mayor, pero no compromete la comparabilidad general de los conjuntos.</w:t>
       </w:r>
     </w:p>
     <w:p>
@@ -1914,25 +1866,7 @@
                 <w:szCs w:val="28"/>
                 <w:lang w:val="es-US"/>
               </w:rPr>
-              <w:t xml:space="preserve">Var </w:t>
-            </w:r>
-            <w:proofErr w:type="spellStart"/>
-            <w:r>
-              <w:rPr>
-                <w:sz w:val="28"/>
-                <w:szCs w:val="28"/>
-                <w:lang w:val="es-US"/>
-              </w:rPr>
-              <w:t>Dep</w:t>
-            </w:r>
-            <w:proofErr w:type="spellEnd"/>
-            <w:r>
-              <w:rPr>
-                <w:sz w:val="28"/>
-                <w:szCs w:val="28"/>
-                <w:lang w:val="es-US"/>
-              </w:rPr>
-              <w:t xml:space="preserve">: </w:t>
+              <w:t xml:space="preserve">Var Dep: </w:t>
             </w:r>
             <w:r>
               <w:rPr>
@@ -2609,7 +2543,6 @@
                 <w:lang w:val="es-US"/>
               </w:rPr>
             </w:pPr>
-            <w:proofErr w:type="spellStart"/>
             <w:r>
               <w:rPr>
                 <w:sz w:val="28"/>
@@ -2618,7 +2551,6 @@
               </w:rPr>
               <w:t>Educ</w:t>
             </w:r>
-            <w:proofErr w:type="spellEnd"/>
           </w:p>
         </w:tc>
         <w:tc>
@@ -3534,21 +3466,7 @@
               <w:rPr>
                 <w:lang w:val="es-US"/>
               </w:rPr>
-              <w:t xml:space="preserve">Var </w:t>
-            </w:r>
-            <w:proofErr w:type="spellStart"/>
-            <w:r>
-              <w:rPr>
-                <w:lang w:val="es-US"/>
-              </w:rPr>
-              <w:t>Dep</w:t>
-            </w:r>
-            <w:proofErr w:type="spellEnd"/>
-            <w:r>
-              <w:rPr>
-                <w:lang w:val="es-US"/>
-              </w:rPr>
-              <w:t>: Salario Semanal</w:t>
+              <w:t>Var Dep: Salario Semanal</w:t>
             </w:r>
           </w:p>
         </w:tc>
@@ -4368,7 +4286,6 @@
         <w:rPr>
           <w:sz w:val="28"/>
           <w:szCs w:val="28"/>
-          <w:lang w:val="es-US"/>
         </w:rPr>
       </w:pPr>
       <w:r>
@@ -4384,94 +4301,646 @@
           <w:sz w:val="28"/>
           <w:szCs w:val="28"/>
         </w:rPr>
-        <w:t xml:space="preserve">Hay </w:t>
+        <w:t>Hay alta dispersión, lo que limita su precisión individual.</w:t>
       </w:r>
-      <w:proofErr w:type="spellStart"/>
-      <w:r>
+    </w:p>
+    <w:p>
+      <w:pPr>
         <w:rPr>
           <w:sz w:val="28"/>
           <w:szCs w:val="28"/>
         </w:rPr>
-        <w:t>alta</w:t>
+      </w:pPr>
+    </w:p>
+    <w:p>
+      <w:pPr>
+        <w:rPr>
+          <w:rFonts w:eastAsia="Century Schoolbook"/>
+          <w:bCs/>
+          <w:i/>
+          <w:iCs/>
+          <w:smallCaps/>
+          <w:sz w:val="32"/>
+          <w:szCs w:val="32"/>
+          <w:u w:val="single"/>
+          <w:lang w:val="es-US"/>
+        </w:rPr>
+      </w:pPr>
+    </w:p>
+    <w:p>
+      <w:pPr>
+        <w:rPr>
+          <w:rFonts w:eastAsia="Century Schoolbook"/>
+          <w:bCs/>
+          <w:i/>
+          <w:iCs/>
+          <w:smallCaps/>
+          <w:sz w:val="32"/>
+          <w:szCs w:val="32"/>
+          <w:u w:val="single"/>
+          <w:lang w:val="es-US"/>
+        </w:rPr>
+      </w:pPr>
+    </w:p>
+    <w:p>
+      <w:pPr>
+        <w:rPr>
+          <w:rFonts w:eastAsia="Century Schoolbook"/>
+          <w:bCs/>
+          <w:i/>
+          <w:iCs/>
+          <w:smallCaps/>
+          <w:sz w:val="32"/>
+          <w:szCs w:val="32"/>
+          <w:u w:val="single"/>
+          <w:lang w:val="es-US"/>
+        </w:rPr>
+      </w:pPr>
+    </w:p>
+    <w:p>
+      <w:pPr>
+        <w:rPr>
+          <w:rFonts w:eastAsia="Century Schoolbook"/>
+          <w:bCs/>
+          <w:i/>
+          <w:iCs/>
+          <w:smallCaps/>
+          <w:sz w:val="32"/>
+          <w:szCs w:val="32"/>
+          <w:u w:val="single"/>
+          <w:lang w:val="es-US"/>
+        </w:rPr>
+      </w:pPr>
+    </w:p>
+    <w:p>
+      <w:pPr>
+        <w:rPr>
+          <w:rFonts w:eastAsia="Century Schoolbook"/>
+          <w:bCs/>
+          <w:i/>
+          <w:iCs/>
+          <w:smallCaps/>
+          <w:sz w:val="32"/>
+          <w:szCs w:val="32"/>
+          <w:u w:val="single"/>
+          <w:lang w:val="es-US"/>
+        </w:rPr>
+      </w:pPr>
+    </w:p>
+    <w:p>
+      <w:pPr>
+        <w:rPr>
+          <w:rFonts w:eastAsia="Century Schoolbook"/>
+          <w:bCs/>
+          <w:i/>
+          <w:iCs/>
+          <w:smallCaps/>
+          <w:sz w:val="32"/>
+          <w:szCs w:val="32"/>
+          <w:u w:val="single"/>
+          <w:lang w:val="es-US"/>
+        </w:rPr>
+      </w:pPr>
+    </w:p>
+    <w:p>
+      <w:pPr>
+        <w:rPr>
+          <w:rFonts w:eastAsia="Century Schoolbook"/>
+          <w:bCs/>
+          <w:i/>
+          <w:iCs/>
+          <w:smallCaps/>
+          <w:sz w:val="32"/>
+          <w:szCs w:val="32"/>
+          <w:u w:val="single"/>
+          <w:lang w:val="es-US"/>
+        </w:rPr>
+      </w:pPr>
+    </w:p>
+    <w:p>
+      <w:pPr>
+        <w:rPr>
+          <w:rFonts w:eastAsia="Century Schoolbook"/>
+          <w:bCs/>
+          <w:i/>
+          <w:iCs/>
+          <w:smallCaps/>
+          <w:sz w:val="32"/>
+          <w:szCs w:val="32"/>
+          <w:u w:val="single"/>
+          <w:lang w:val="es-US"/>
+        </w:rPr>
+      </w:pPr>
+    </w:p>
+    <w:p>
+      <w:pPr>
+        <w:rPr>
+          <w:rFonts w:eastAsia="Century Schoolbook"/>
+          <w:bCs/>
+          <w:i/>
+          <w:iCs/>
+          <w:smallCaps/>
+          <w:sz w:val="32"/>
+          <w:szCs w:val="32"/>
+          <w:u w:val="single"/>
+          <w:lang w:val="es-US"/>
+        </w:rPr>
+      </w:pPr>
+    </w:p>
+    <w:p>
+      <w:pPr>
+        <w:rPr>
+          <w:rFonts w:eastAsia="Century Schoolbook"/>
+          <w:bCs/>
+          <w:i/>
+          <w:iCs/>
+          <w:smallCaps/>
+          <w:sz w:val="32"/>
+          <w:szCs w:val="32"/>
+          <w:u w:val="single"/>
+          <w:lang w:val="es-US"/>
+        </w:rPr>
+      </w:pPr>
+    </w:p>
+    <w:p>
+      <w:pPr>
+        <w:rPr>
+          <w:rFonts w:eastAsia="Century Schoolbook"/>
+          <w:bCs/>
+          <w:i/>
+          <w:iCs/>
+          <w:smallCaps/>
+          <w:sz w:val="32"/>
+          <w:szCs w:val="32"/>
+          <w:u w:val="single"/>
+          <w:lang w:val="es-US"/>
+        </w:rPr>
+      </w:pPr>
+    </w:p>
+    <w:p>
+      <w:pPr>
+        <w:rPr>
+          <w:rFonts w:eastAsia="Century Schoolbook"/>
+          <w:bCs/>
+          <w:i/>
+          <w:iCs/>
+          <w:smallCaps/>
+          <w:sz w:val="32"/>
+          <w:szCs w:val="32"/>
+          <w:u w:val="single"/>
+          <w:lang w:val="es-US"/>
+        </w:rPr>
+      </w:pPr>
+    </w:p>
+    <w:p>
+      <w:pPr>
+        <w:rPr>
+          <w:rFonts w:eastAsia="Century Schoolbook"/>
+          <w:bCs/>
+          <w:i/>
+          <w:iCs/>
+          <w:smallCaps/>
+          <w:sz w:val="32"/>
+          <w:szCs w:val="32"/>
+          <w:u w:val="single"/>
+          <w:lang w:val="es-US"/>
+        </w:rPr>
+      </w:pPr>
+    </w:p>
+    <w:p>
+      <w:pPr>
+        <w:rPr>
+          <w:rFonts w:eastAsia="Century Schoolbook"/>
+          <w:bCs/>
+          <w:i/>
+          <w:iCs/>
+          <w:smallCaps/>
+          <w:sz w:val="32"/>
+          <w:szCs w:val="32"/>
+          <w:u w:val="single"/>
+          <w:lang w:val="es-US"/>
+        </w:rPr>
+      </w:pPr>
+    </w:p>
+    <w:p>
+      <w:pPr>
+        <w:rPr>
+          <w:rFonts w:eastAsia="Century Schoolbook"/>
+          <w:bCs/>
+          <w:i/>
+          <w:iCs/>
+          <w:smallCaps/>
+          <w:sz w:val="32"/>
+          <w:szCs w:val="32"/>
+          <w:u w:val="single"/>
+          <w:lang w:val="es-US"/>
+        </w:rPr>
+      </w:pPr>
+    </w:p>
+    <w:p>
+      <w:pPr>
+        <w:rPr>
+          <w:rFonts w:eastAsia="Century Schoolbook"/>
+          <w:bCs/>
+          <w:i/>
+          <w:iCs/>
+          <w:smallCaps/>
+          <w:sz w:val="32"/>
+          <w:szCs w:val="32"/>
+          <w:u w:val="single"/>
+          <w:lang w:val="es-US"/>
+        </w:rPr>
+      </w:pPr>
+    </w:p>
+    <w:p>
+      <w:pPr>
+        <w:rPr>
+          <w:rFonts w:eastAsia="Century Schoolbook"/>
+          <w:bCs/>
+          <w:i/>
+          <w:iCs/>
+          <w:smallCaps/>
+          <w:sz w:val="32"/>
+          <w:szCs w:val="32"/>
+          <w:u w:val="single"/>
+          <w:lang w:val="es-US"/>
+        </w:rPr>
+      </w:pPr>
+      <w:r>
+        <w:rPr>
+          <w:rFonts w:eastAsia="Century Schoolbook"/>
+          <w:bCs/>
+          <w:i/>
+          <w:iCs/>
+          <w:smallCaps/>
+          <w:sz w:val="32"/>
+          <w:szCs w:val="32"/>
+          <w:u w:val="single"/>
+          <w:lang w:val="es-US"/>
+        </w:rPr>
+        <w:lastRenderedPageBreak/>
+        <w:t xml:space="preserve">Parte </w:t>
       </w:r>
-      <w:proofErr w:type="spellEnd"/>
       <w:r>
+        <w:rPr>
+          <w:rFonts w:eastAsia="Century Schoolbook"/>
+          <w:bCs/>
+          <w:i/>
+          <w:iCs/>
+          <w:smallCaps/>
+          <w:sz w:val="32"/>
+          <w:szCs w:val="32"/>
+          <w:u w:val="single"/>
+          <w:lang w:val="es-US"/>
+        </w:rPr>
+        <w:t>C</w:t>
+      </w:r>
+      <w:r>
+        <w:rPr>
+          <w:rFonts w:eastAsia="Century Schoolbook"/>
+          <w:bCs/>
+          <w:i/>
+          <w:iCs/>
+          <w:smallCaps/>
+          <w:sz w:val="32"/>
+          <w:szCs w:val="32"/>
+          <w:u w:val="single"/>
+          <w:lang w:val="es-US"/>
+        </w:rPr>
+        <w:t>:</w:t>
+      </w:r>
+    </w:p>
+    <w:p>
+      <w:pPr>
+        <w:rPr>
+          <w:rFonts w:eastAsia="Century Schoolbook"/>
+          <w:bCs/>
+          <w:smallCaps/>
+          <w:sz w:val="32"/>
+          <w:szCs w:val="32"/>
+          <w:lang w:val="es-US"/>
+        </w:rPr>
+      </w:pPr>
+      <w:r>
+        <w:rPr>
+          <w:rFonts w:eastAsia="Century Schoolbook"/>
+          <w:bCs/>
+          <w:smallCaps/>
+          <w:sz w:val="32"/>
+          <w:szCs w:val="32"/>
+          <w:lang w:val="es-US"/>
+        </w:rPr>
+        <w:t>5)</w:t>
+      </w:r>
+    </w:p>
+    <w:p>
+      <w:pPr>
+        <w:rPr>
+          <w:rFonts w:eastAsia="Century Schoolbook"/>
+          <w:bCs/>
+          <w:i/>
+          <w:iCs/>
+          <w:smallCaps/>
+          <w:sz w:val="32"/>
+          <w:szCs w:val="32"/>
+          <w:u w:val="single"/>
+          <w:lang w:val="es-US"/>
+        </w:rPr>
+      </w:pPr>
+    </w:p>
+    <w:p>
+      <w:pPr>
+        <w:rPr>
+          <w:rFonts w:eastAsia="Century Schoolbook"/>
+          <w:bCs/>
+          <w:smallCaps/>
+          <w:sz w:val="32"/>
+          <w:szCs w:val="32"/>
+          <w:lang w:val="es-US"/>
+        </w:rPr>
+      </w:pPr>
+      <w:r>
+        <w:rPr>
+          <w:rFonts w:eastAsia="Century Schoolbook"/>
+          <w:bCs/>
+          <w:smallCaps/>
+          <w:noProof/>
+          <w:sz w:val="32"/>
+          <w:szCs w:val="32"/>
+          <w:lang w:val="es-US"/>
+        </w:rPr>
+        <w:drawing>
+          <wp:inline distT="0" distB="0" distL="0" distR="0" wp14:anchorId="357E06CA" wp14:editId="32AEBE10">
+            <wp:extent cx="6334387" cy="3962400"/>
+            <wp:effectExtent l="0" t="0" r="9525" b="0"/>
+            <wp:docPr id="60471486" name="Imagen 1"/>
+            <wp:cNvGraphicFramePr>
+              <a:graphicFrameLocks xmlns:a="http://schemas.openxmlformats.org/drawingml/2006/main" noChangeAspect="1"/>
+            </wp:cNvGraphicFramePr>
+            <a:graphic xmlns:a="http://schemas.openxmlformats.org/drawingml/2006/main">
+              <a:graphicData uri="http://schemas.openxmlformats.org/drawingml/2006/picture">
+                <pic:pic xmlns:pic="http://schemas.openxmlformats.org/drawingml/2006/picture">
+                  <pic:nvPicPr>
+                    <pic:cNvPr id="0" name="Picture 1"/>
+                    <pic:cNvPicPr>
+                      <a:picLocks noChangeAspect="1" noChangeArrowheads="1"/>
+                    </pic:cNvPicPr>
+                  </pic:nvPicPr>
+                  <pic:blipFill>
+                    <a:blip r:embed="rId7" cstate="print">
+                      <a:extLst>
+                        <a:ext uri="{28A0092B-C50C-407E-A947-70E740481C1C}">
+                          <a14:useLocalDpi xmlns:a14="http://schemas.microsoft.com/office/drawing/2010/main" val="0"/>
+                        </a:ext>
+                      </a:extLst>
+                    </a:blip>
+                    <a:srcRect/>
+                    <a:stretch>
+                      <a:fillRect/>
+                    </a:stretch>
+                  </pic:blipFill>
+                  <pic:spPr bwMode="auto">
+                    <a:xfrm>
+                      <a:off x="0" y="0"/>
+                      <a:ext cx="6335975" cy="3963393"/>
+                    </a:xfrm>
+                    <a:prstGeom prst="rect">
+                      <a:avLst/>
+                    </a:prstGeom>
+                    <a:noFill/>
+                    <a:ln>
+                      <a:noFill/>
+                    </a:ln>
+                  </pic:spPr>
+                </pic:pic>
+              </a:graphicData>
+            </a:graphic>
+          </wp:inline>
+        </w:drawing>
+      </w:r>
+    </w:p>
+    <w:p>
+      <w:pPr>
+        <w:rPr>
+          <w:rFonts w:eastAsia="Century Schoolbook"/>
+          <w:bCs/>
+          <w:smallCaps/>
+          <w:sz w:val="32"/>
+          <w:szCs w:val="32"/>
+          <w:lang w:val="es-US"/>
+        </w:rPr>
+      </w:pPr>
+    </w:p>
+    <w:p>
+      <w:pPr>
+        <w:rPr>
+          <w:rFonts w:eastAsia="Century Schoolbook"/>
+          <w:bCs/>
+          <w:smallCaps/>
+          <w:sz w:val="32"/>
+          <w:szCs w:val="32"/>
+          <w:lang w:val="es-US"/>
+        </w:rPr>
+      </w:pPr>
+      <w:r>
+        <w:rPr>
+          <w:rFonts w:eastAsia="Century Schoolbook"/>
+          <w:bCs/>
+          <w:smallCaps/>
+          <w:noProof/>
+          <w:sz w:val="32"/>
+          <w:szCs w:val="32"/>
+          <w:lang w:val="es-US"/>
+        </w:rPr>
+        <w:drawing>
+          <wp:inline distT="0" distB="0" distL="0" distR="0" wp14:anchorId="2CC8576F" wp14:editId="643725B7">
+            <wp:extent cx="6400800" cy="4003944"/>
+            <wp:effectExtent l="0" t="0" r="0" b="0"/>
+            <wp:docPr id="205525735" name="Imagen 2"/>
+            <wp:cNvGraphicFramePr>
+              <a:graphicFrameLocks xmlns:a="http://schemas.openxmlformats.org/drawingml/2006/main" noChangeAspect="1"/>
+            </wp:cNvGraphicFramePr>
+            <a:graphic xmlns:a="http://schemas.openxmlformats.org/drawingml/2006/main">
+              <a:graphicData uri="http://schemas.openxmlformats.org/drawingml/2006/picture">
+                <pic:pic xmlns:pic="http://schemas.openxmlformats.org/drawingml/2006/picture">
+                  <pic:nvPicPr>
+                    <pic:cNvPr id="0" name="Picture 2"/>
+                    <pic:cNvPicPr>
+                      <a:picLocks noChangeAspect="1" noChangeArrowheads="1"/>
+                    </pic:cNvPicPr>
+                  </pic:nvPicPr>
+                  <pic:blipFill>
+                    <a:blip r:embed="rId8" cstate="print">
+                      <a:extLst>
+                        <a:ext uri="{28A0092B-C50C-407E-A947-70E740481C1C}">
+                          <a14:useLocalDpi xmlns:a14="http://schemas.microsoft.com/office/drawing/2010/main" val="0"/>
+                        </a:ext>
+                      </a:extLst>
+                    </a:blip>
+                    <a:srcRect/>
+                    <a:stretch>
+                      <a:fillRect/>
+                    </a:stretch>
+                  </pic:blipFill>
+                  <pic:spPr bwMode="auto">
+                    <a:xfrm>
+                      <a:off x="0" y="0"/>
+                      <a:ext cx="6403711" cy="4005765"/>
+                    </a:xfrm>
+                    <a:prstGeom prst="rect">
+                      <a:avLst/>
+                    </a:prstGeom>
+                    <a:noFill/>
+                    <a:ln>
+                      <a:noFill/>
+                    </a:ln>
+                  </pic:spPr>
+                </pic:pic>
+              </a:graphicData>
+            </a:graphic>
+          </wp:inline>
+        </w:drawing>
+      </w:r>
+    </w:p>
+    <w:p>
+      <w:pPr>
         <w:rPr>
           <w:sz w:val="28"/>
           <w:szCs w:val="28"/>
-        </w:rPr>
-        <w:t xml:space="preserve"> </w:t>
-      </w:r>
-      <w:proofErr w:type="spellStart"/>
-      <w:r>
+          <w:lang w:val="es-ES"/>
+        </w:rPr>
+      </w:pPr>
+    </w:p>
+    <w:p>
+      <w:pPr>
         <w:rPr>
           <w:sz w:val="28"/>
           <w:szCs w:val="28"/>
-        </w:rPr>
-        <w:t>dispersión</w:t>
-      </w:r>
-      <w:proofErr w:type="spellEnd"/>
+          <w:lang w:val="es-ES"/>
+        </w:rPr>
+      </w:pPr>
       <w:r>
         <w:rPr>
           <w:sz w:val="28"/>
           <w:szCs w:val="28"/>
-        </w:rPr>
-        <w:t xml:space="preserve">, lo que </w:t>
+          <w:lang w:val="es-ES"/>
+        </w:rPr>
+        <w:t>En ambos años, 2004 y 2024, la regresión logística funciona mejor que KNN para predecir el ingreso en cuartiles. El logit tiene mayor accuracy y un AUC perfecto (1.0), mostrando que discrimina mejor las clases. KNN también funciona bien, pero comete más errores y tiene un AUC un poco menor.</w:t>
       </w:r>
-      <w:proofErr w:type="spellStart"/>
-      <w:r>
+    </w:p>
+    <w:p>
+      <w:pPr>
         <w:rPr>
           <w:sz w:val="28"/>
           <w:szCs w:val="28"/>
-        </w:rPr>
-        <w:t>limita</w:t>
-      </w:r>
-      <w:proofErr w:type="spellEnd"/>
+          <w:lang w:val="es-ES"/>
+        </w:rPr>
+      </w:pPr>
       <w:r>
         <w:rPr>
           <w:sz w:val="28"/>
           <w:szCs w:val="28"/>
-        </w:rPr>
-        <w:t xml:space="preserve"> </w:t>
+          <w:lang w:val="es-ES"/>
+        </w:rPr>
+        <w:t>Esto indica que la relación entre las variables y el ingreso se ajusta mejor a un modelo lineal. Por eso, el logit es el método más confiable para esta predicción en ambos períodos.</w:t>
       </w:r>
-      <w:proofErr w:type="spellStart"/>
+    </w:p>
+    <w:p>
+      <w:pPr>
+        <w:rPr>
+          <w:sz w:val="32"/>
+          <w:szCs w:val="32"/>
+          <w:lang w:val="es-US"/>
+        </w:rPr>
+      </w:pPr>
       <w:r>
         <w:rPr>
           <w:sz w:val="28"/>
           <w:szCs w:val="28"/>
-        </w:rPr>
-        <w:t>su</w:t>
+          <w:lang w:val="es-US"/>
+        </w:rPr>
+        <w:br/>
       </w:r>
-      <w:proofErr w:type="spellEnd"/>
       <w:r>
         <w:rPr>
           <w:sz w:val="28"/>
           <w:szCs w:val="28"/>
-        </w:rPr>
-        <w:t xml:space="preserve"> </w:t>
+          <w:lang w:val="es-US"/>
+        </w:rPr>
+        <w:br/>
       </w:r>
-      <w:proofErr w:type="spellStart"/>
       <w:r>
         <w:rPr>
           <w:sz w:val="28"/>
           <w:szCs w:val="28"/>
-        </w:rPr>
-        <w:t>precisión</w:t>
+          <w:lang w:val="es-US"/>
+        </w:rPr>
+        <w:br/>
       </w:r>
-      <w:proofErr w:type="spellEnd"/>
       <w:r>
         <w:rPr>
           <w:sz w:val="28"/>
           <w:szCs w:val="28"/>
-        </w:rPr>
-        <w:t xml:space="preserve"> individual.</w:t>
+          <w:lang w:val="es-US"/>
+        </w:rPr>
+        <w:br/>
       </w:r>
+      <w:r>
+        <w:rPr>
+          <w:sz w:val="32"/>
+          <w:szCs w:val="32"/>
+          <w:lang w:val="es-US"/>
+        </w:rPr>
+        <w:t>6)</w:t>
+      </w:r>
+    </w:p>
+    <w:p>
+      <w:pPr>
+        <w:rPr>
+          <w:sz w:val="28"/>
+          <w:szCs w:val="28"/>
+          <w:lang w:val="es-ES"/>
+        </w:rPr>
+      </w:pPr>
+    </w:p>
+    <w:p>
+      <w:pPr>
+        <w:rPr>
+          <w:sz w:val="28"/>
+          <w:szCs w:val="28"/>
+          <w:lang w:val="es-ES"/>
+        </w:rPr>
+      </w:pPr>
+      <w:r>
+        <w:rPr>
+          <w:sz w:val="28"/>
+          <w:szCs w:val="28"/>
+          <w:lang w:val="es-ES"/>
+        </w:rPr>
+        <w:t>Al entrenar el modelo con la base de personas que respondieron, compuesta por casi toda gente ocupada, la regresión predecía inicialmente a todos como ocupados, consiguiendo una gran efectividad sobre la totalidad de la base pero con todos falsos negativos en la sección de desocupados. Luego de ajustar el modelo para ponderar los casos minoritarios (en este caso: los desocupados) llegamos a estos resultados que logran una gran mejora prediciendo desocupados en la base de los que no respondieron, a cambio de sacrificar un poco de la efectividad del modelo en términos generales (ocupados y desocupados) y un aumento en los falsos positivos en desocupados.</w:t>
+      </w:r>
+      <w:r>
+        <w:rPr>
+          <w:sz w:val="28"/>
+          <w:szCs w:val="28"/>
+          <w:lang w:val="es-ES"/>
+        </w:rPr>
+        <w:t xml:space="preserve"> Aproxidamente el 72% de la base de norespondieron, los predice como desocupados</w:t>
+      </w:r>
+      <w:r>
+        <w:rPr>
+          <w:sz w:val="28"/>
+          <w:szCs w:val="28"/>
+          <w:lang w:val="es-ES"/>
+        </w:rPr>
+        <w:t xml:space="preserve"> (varios de ellos pueden ser falsos positivos, debido a los ajustes explicados previamente, pero si se quiere mayor rigurosidad es posible considerar únicamente como desocupados aquellos con probabilidades muy altas)</w:t>
+      </w:r>
     </w:p>
     <w:sectPr>
-      <w:headerReference w:type="default" r:id="rId7"/>
-      <w:footerReference w:type="default" r:id="rId8"/>
-      <w:headerReference w:type="first" r:id="rId9"/>
-      <w:footerReference w:type="first" r:id="rId10"/>
+      <w:headerReference w:type="default" r:id="rId9"/>
+      <w:footerReference w:type="default" r:id="rId10"/>
+      <w:headerReference w:type="first" r:id="rId11"/>
+      <w:footerReference w:type="first" r:id="rId12"/>
       <w:pgSz w:w="11906" w:h="16838"/>
       <w:pgMar w:top="720" w:right="720" w:bottom="720" w:left="720" w:header="708" w:footer="708" w:gutter="0"/>
       <w:cols w:space="708"/>
@@ -5302,7 +5771,7 @@
   <w:style w:type="paragraph" w:default="1" w:styleId="Normal">
     <w:name w:val="Normal"/>
     <w:qFormat/>
-    <w:rsid w:val="00A0205A"/>
+    <w:rsid w:val="00684A92"/>
     <w:pPr>
       <w:spacing w:after="0" w:line="240" w:lineRule="auto"/>
     </w:pPr>

</xml_diff>